<commit_message>
Chỉnh sửa khung báo cáo
</commit_message>
<xml_diff>
--- a/Tiểu luận.docx
+++ b/Tiểu luận.docx
@@ -82,7 +82,7 @@
     <w:p>
       <w:pPr>
         <w:spacing w:line="360" w:lineRule="auto"/>
-        <w:ind w:left="2880" w:firstLine="720"/>
+        <w:ind w:left="2127" w:firstLine="720"/>
         <w:rPr>
           <w:rFonts w:ascii="Times New Roman" w:eastAsia="Roboto" w:hAnsi="Times New Roman" w:cs="Times New Roman"/>
           <w:b/>
@@ -91,6 +91,16 @@
           <w:szCs w:val="26"/>
         </w:rPr>
       </w:pPr>
+      <w:r>
+        <w:rPr>
+          <w:rFonts w:ascii="Times New Roman" w:eastAsia="Roboto" w:hAnsi="Times New Roman" w:cs="Times New Roman"/>
+          <w:b/>
+          <w:bCs/>
+          <w:sz w:val="26"/>
+          <w:szCs w:val="26"/>
+        </w:rPr>
+        <w:t xml:space="preserve">TRƯỜNG </w:t>
+      </w:r>
       <w:r>
         <w:rPr>
           <w:rFonts w:ascii="Times New Roman" w:eastAsia="Roboto" w:hAnsi="Times New Roman" w:cs="Times New Roman"/>
@@ -122,7 +132,58 @@
           <w:sz w:val="26"/>
           <w:szCs w:val="26"/>
         </w:rPr>
-        <w:t>SAIGON UNIVERSITY</w:t>
+        <w:t>KHOA CÔNG NGHỆ THÔNG TIN</w:t>
+      </w:r>
+    </w:p>
+    <w:p>
+      <w:pPr>
+        <w:spacing w:line="360" w:lineRule="auto"/>
+        <w:jc w:val="center"/>
+        <w:rPr>
+          <w:rFonts w:ascii="Times New Roman" w:eastAsia="Roboto" w:hAnsi="Times New Roman" w:cs="Times New Roman"/>
+          <w:sz w:val="26"/>
+          <w:szCs w:val="26"/>
+        </w:rPr>
+      </w:pPr>
+      <w:r>
+        <w:rPr>
+          <w:rFonts w:ascii="Times New Roman" w:eastAsia="Roboto" w:hAnsi="Times New Roman" w:cs="Times New Roman"/>
+          <w:sz w:val="26"/>
+          <w:szCs w:val="26"/>
+        </w:rPr>
+        <w:t>-</w:t>
+      </w:r>
+      <w:r>
+        <w:rPr>
+          <w:rFonts w:ascii="Times New Roman" w:eastAsia="Roboto" w:hAnsi="Times New Roman" w:cs="Times New Roman"/>
+          <w:sz w:val="26"/>
+          <w:szCs w:val="26"/>
+        </w:rPr>
+        <w:t>-----</w:t>
+      </w:r>
+      <w:r>
+        <w:rPr>
+          <w:rFonts w:ascii="Times New Roman" w:eastAsia="Roboto" w:hAnsi="Times New Roman" w:cs="Times New Roman"/>
+          <w:sz w:val="26"/>
+          <w:szCs w:val="26"/>
+        </w:rPr>
+        <w:t>--***---</w:t>
+      </w:r>
+      <w:r>
+        <w:rPr>
+          <w:rFonts w:ascii="Times New Roman" w:eastAsia="Roboto" w:hAnsi="Times New Roman" w:cs="Times New Roman"/>
+          <w:sz w:val="26"/>
+          <w:szCs w:val="26"/>
+        </w:rPr>
+        <w:t>-----</w:t>
+      </w:r>
+      <w:r>
+        <w:rPr>
+          <w:rFonts w:ascii="Times New Roman" w:eastAsia="Roboto" w:hAnsi="Times New Roman" w:cs="Times New Roman"/>
+          <w:sz w:val="26"/>
+          <w:szCs w:val="26"/>
+        </w:rPr>
+        <w:t xml:space="preserve"> </w:t>
       </w:r>
     </w:p>
     <w:p>
@@ -240,7 +301,7 @@
           <w:szCs w:val="26"/>
           <w:lang w:val="en-US"/>
         </w:rPr>
-        <w:t>CÔNG NGHỆ LẬP TRÌNH HIỆN ĐẠI</w:t>
+        <w:t>BÁO CÁO ĐỒ ÁN</w:t>
       </w:r>
     </w:p>
     <w:p>
@@ -251,6 +312,42 @@
           <w:rFonts w:ascii="Times New Roman" w:eastAsia="Roboto" w:hAnsi="Times New Roman" w:cs="Times New Roman"/>
           <w:b/>
           <w:bCs/>
+          <w:sz w:val="26"/>
+          <w:szCs w:val="26"/>
+          <w:lang w:val="en-US"/>
+        </w:rPr>
+      </w:pPr>
+      <w:r>
+        <w:rPr>
+          <w:rFonts w:ascii="Times New Roman" w:eastAsia="Roboto" w:hAnsi="Times New Roman" w:cs="Times New Roman"/>
+          <w:b/>
+          <w:bCs/>
+          <w:sz w:val="26"/>
+          <w:szCs w:val="26"/>
+          <w:lang w:val="en-US"/>
+        </w:rPr>
+        <w:t xml:space="preserve">MÔN </w:t>
+      </w:r>
+      <w:r>
+        <w:rPr>
+          <w:rFonts w:ascii="Times New Roman" w:eastAsia="Roboto" w:hAnsi="Times New Roman" w:cs="Times New Roman"/>
+          <w:b/>
+          <w:bCs/>
+          <w:sz w:val="26"/>
+          <w:szCs w:val="26"/>
+          <w:lang w:val="en-US"/>
+        </w:rPr>
+        <w:t>CÔNG NGHỆ LẬP TRÌNH HIỆN ĐẠI</w:t>
+      </w:r>
+    </w:p>
+    <w:p>
+      <w:pPr>
+        <w:spacing w:line="360" w:lineRule="auto"/>
+        <w:jc w:val="center"/>
+        <w:rPr>
+          <w:rFonts w:ascii="Times New Roman" w:eastAsia="Roboto" w:hAnsi="Times New Roman" w:cs="Times New Roman"/>
+          <w:b/>
+          <w:bCs/>
           <w:i/>
           <w:iCs/>
           <w:sz w:val="26"/>
@@ -288,6 +385,7 @@
     <w:p>
       <w:pPr>
         <w:spacing w:line="360" w:lineRule="auto"/>
+        <w:jc w:val="center"/>
         <w:rPr>
           <w:rFonts w:ascii="Times New Roman" w:eastAsia="Roboto" w:hAnsi="Times New Roman" w:cs="Times New Roman"/>
           <w:b/>
@@ -322,9 +420,16 @@
     </w:p>
     <w:p>
       <w:pPr>
+        <w:tabs>
+          <w:tab w:val="left" w:pos="3969"/>
+        </w:tabs>
         <w:spacing w:line="360" w:lineRule="auto"/>
+        <w:ind w:right="571"/>
+        <w:jc w:val="center"/>
         <w:rPr>
           <w:rFonts w:ascii="Times New Roman" w:eastAsia="Roboto" w:hAnsi="Times New Roman" w:cs="Times New Roman"/>
+          <w:b/>
+          <w:bCs/>
           <w:sz w:val="26"/>
           <w:szCs w:val="26"/>
           <w:lang w:val="en-US"/>
@@ -333,16 +438,34 @@
       <w:r>
         <w:rPr>
           <w:rFonts w:ascii="Times New Roman" w:eastAsia="Roboto" w:hAnsi="Times New Roman" w:cs="Times New Roman"/>
+          <w:b/>
+          <w:bCs/>
           <w:sz w:val="26"/>
           <w:szCs w:val="26"/>
           <w:lang w:val="en-US"/>
         </w:rPr>
         <w:t>Lớp: DCT122C5</w:t>
       </w:r>
-    </w:p>
-    <w:p>
-      <w:pPr>
+      <w:r>
+        <w:rPr>
+          <w:rFonts w:ascii="Times New Roman" w:eastAsia="Roboto" w:hAnsi="Times New Roman" w:cs="Times New Roman"/>
+          <w:b/>
+          <w:bCs/>
+          <w:sz w:val="26"/>
+          <w:szCs w:val="26"/>
+          <w:lang w:val="en-US"/>
+        </w:rPr>
+        <w:tab/>
+        <w:t xml:space="preserve">Nhóm </w:t>
+      </w:r>
+    </w:p>
+    <w:p>
+      <w:pPr>
+        <w:tabs>
+          <w:tab w:val="left" w:pos="3969"/>
+        </w:tabs>
         <w:spacing w:line="360" w:lineRule="auto"/>
+        <w:jc w:val="center"/>
         <w:rPr>
           <w:rFonts w:ascii="Times New Roman" w:eastAsia="Roboto" w:hAnsi="Times New Roman" w:cs="Times New Roman"/>
           <w:sz w:val="26"/>
@@ -357,12 +480,34 @@
           <w:szCs w:val="26"/>
           <w:lang w:val="en-US"/>
         </w:rPr>
-        <w:t>Họ và tên sinh viên: Tăng Cẩm Minh</w:t>
-      </w:r>
-    </w:p>
-    <w:p>
-      <w:pPr>
+        <w:t>Tăng Cẩm Minh</w:t>
+      </w:r>
+      <w:r>
+        <w:rPr>
+          <w:rFonts w:ascii="Times New Roman" w:eastAsia="Roboto" w:hAnsi="Times New Roman" w:cs="Times New Roman"/>
+          <w:sz w:val="26"/>
+          <w:szCs w:val="26"/>
+          <w:lang w:val="en-US"/>
+        </w:rPr>
+        <w:tab/>
+      </w:r>
+      <w:r>
+        <w:rPr>
+          <w:rFonts w:ascii="Times New Roman" w:eastAsia="Roboto" w:hAnsi="Times New Roman" w:cs="Times New Roman"/>
+          <w:sz w:val="26"/>
+          <w:szCs w:val="26"/>
+          <w:lang w:val="en-US"/>
+        </w:rPr>
+        <w:t>3122411127</w:t>
+      </w:r>
+    </w:p>
+    <w:p>
+      <w:pPr>
+        <w:tabs>
+          <w:tab w:val="left" w:pos="3969"/>
+        </w:tabs>
         <w:spacing w:line="360" w:lineRule="auto"/>
+        <w:jc w:val="center"/>
         <w:rPr>
           <w:rFonts w:ascii="Times New Roman" w:eastAsia="Roboto" w:hAnsi="Times New Roman" w:cs="Times New Roman"/>
           <w:sz w:val="26"/>
@@ -377,12 +522,34 @@
           <w:szCs w:val="26"/>
           <w:lang w:val="en-US"/>
         </w:rPr>
-        <w:t>MSSV: 3122411127</w:t>
-      </w:r>
-    </w:p>
-    <w:p>
-      <w:pPr>
+        <w:t>Đỗ Đức Kỳ Vỹ</w:t>
+      </w:r>
+      <w:r>
+        <w:rPr>
+          <w:rFonts w:ascii="Times New Roman" w:eastAsia="Roboto" w:hAnsi="Times New Roman" w:cs="Times New Roman"/>
+          <w:sz w:val="26"/>
+          <w:szCs w:val="26"/>
+          <w:lang w:val="en-US"/>
+        </w:rPr>
+        <w:tab/>
+      </w:r>
+      <w:r>
+        <w:rPr>
+          <w:rFonts w:ascii="Times New Roman" w:eastAsia="Roboto" w:hAnsi="Times New Roman" w:cs="Times New Roman"/>
+          <w:sz w:val="26"/>
+          <w:szCs w:val="26"/>
+          <w:lang w:val="en-US"/>
+        </w:rPr>
+        <w:t>3122411258</w:t>
+      </w:r>
+    </w:p>
+    <w:p>
+      <w:pPr>
+        <w:tabs>
+          <w:tab w:val="left" w:pos="3969"/>
+        </w:tabs>
         <w:spacing w:line="360" w:lineRule="auto"/>
+        <w:jc w:val="center"/>
         <w:rPr>
           <w:rFonts w:ascii="Times New Roman" w:eastAsia="Roboto" w:hAnsi="Times New Roman" w:cs="Times New Roman"/>
           <w:sz w:val="26"/>
@@ -397,12 +564,71 @@
           <w:szCs w:val="26"/>
           <w:lang w:val="en-US"/>
         </w:rPr>
-        <w:t>Họ và tên sinh viên: Đỗ Đức Kỳ Vỹ</w:t>
-      </w:r>
-    </w:p>
-    <w:p>
-      <w:pPr>
+        <w:t>Đỗ Tuấn Anh</w:t>
+      </w:r>
+      <w:r>
+        <w:rPr>
+          <w:rFonts w:ascii="Times New Roman" w:eastAsia="Roboto" w:hAnsi="Times New Roman" w:cs="Times New Roman"/>
+          <w:sz w:val="26"/>
+          <w:szCs w:val="26"/>
+          <w:lang w:val="en-US"/>
+        </w:rPr>
+        <w:tab/>
+      </w:r>
+      <w:r>
+        <w:rPr>
+          <w:rFonts w:ascii="Times New Roman" w:eastAsia="Roboto" w:hAnsi="Times New Roman" w:cs="Times New Roman"/>
+          <w:sz w:val="26"/>
+          <w:szCs w:val="26"/>
+          <w:lang w:val="en-US"/>
+        </w:rPr>
+        <w:t>3122411004</w:t>
+      </w:r>
+    </w:p>
+    <w:p>
+      <w:pPr>
+        <w:tabs>
+          <w:tab w:val="left" w:pos="3969"/>
+        </w:tabs>
         <w:spacing w:line="360" w:lineRule="auto"/>
+        <w:jc w:val="center"/>
+        <w:rPr>
+          <w:rFonts w:ascii="Times New Roman" w:eastAsia="Roboto" w:hAnsi="Times New Roman" w:cs="Times New Roman"/>
+          <w:sz w:val="26"/>
+          <w:szCs w:val="26"/>
+          <w:lang w:val="en-US"/>
+        </w:rPr>
+      </w:pPr>
+      <w:r>
+        <w:rPr>
+          <w:rFonts w:ascii="Times New Roman" w:eastAsia="Roboto" w:hAnsi="Times New Roman" w:cs="Times New Roman"/>
+          <w:sz w:val="26"/>
+          <w:szCs w:val="26"/>
+          <w:lang w:val="en-US"/>
+        </w:rPr>
+        <w:t>Phạm Văn Tính</w:t>
+      </w:r>
+      <w:r>
+        <w:rPr>
+          <w:rFonts w:ascii="Times New Roman" w:eastAsia="Roboto" w:hAnsi="Times New Roman" w:cs="Times New Roman"/>
+          <w:sz w:val="26"/>
+          <w:szCs w:val="26"/>
+          <w:lang w:val="en-US"/>
+        </w:rPr>
+        <w:tab/>
+      </w:r>
+      <w:r>
+        <w:rPr>
+          <w:rFonts w:ascii="Times New Roman" w:eastAsia="Roboto" w:hAnsi="Times New Roman" w:cs="Times New Roman"/>
+          <w:sz w:val="26"/>
+          <w:szCs w:val="26"/>
+        </w:rPr>
+        <w:t>3122411214</w:t>
+      </w:r>
+    </w:p>
+    <w:p>
+      <w:pPr>
+        <w:spacing w:after="160" w:line="360" w:lineRule="auto"/>
         <w:rPr>
           <w:rFonts w:ascii="Times New Roman" w:eastAsia="Roboto" w:hAnsi="Times New Roman" w:cs="Times New Roman"/>
           <w:sz w:val="26"/>
@@ -421,16 +647,16 @@
         <mc:AlternateContent>
           <mc:Choice Requires="wps">
             <w:drawing>
-              <wp:anchor distT="45720" distB="45720" distL="114300" distR="114300" simplePos="0" relativeHeight="251660288" behindDoc="0" locked="0" layoutInCell="1" allowOverlap="1" wp14:anchorId="7B53BE4A" wp14:editId="56B809C1">
+              <wp:anchor distT="45720" distB="45720" distL="114300" distR="114300" simplePos="0" relativeHeight="251660288" behindDoc="0" locked="0" layoutInCell="1" allowOverlap="1" wp14:anchorId="7B53BE4A" wp14:editId="7149B532">
                 <wp:simplePos x="0" y="0"/>
                 <wp:positionH relativeFrom="column">
-                  <wp:posOffset>2392680</wp:posOffset>
+                  <wp:posOffset>1402080</wp:posOffset>
                 </wp:positionH>
                 <wp:positionV relativeFrom="paragraph">
-                  <wp:posOffset>1667510</wp:posOffset>
+                  <wp:posOffset>756920</wp:posOffset>
                 </wp:positionV>
-                <wp:extent cx="1211580" cy="1404620"/>
-                <wp:effectExtent l="0" t="0" r="26670" b="24130"/>
+                <wp:extent cx="3253740" cy="1404620"/>
+                <wp:effectExtent l="0" t="0" r="22860" b="24130"/>
                 <wp:wrapSquare wrapText="bothSides"/>
                 <wp:docPr id="217" name="Text Box 2"/>
                 <wp:cNvGraphicFramePr>
@@ -445,7 +671,7 @@
                       <wps:spPr bwMode="auto">
                         <a:xfrm>
                           <a:off x="0" y="0"/>
-                          <a:ext cx="1211580" cy="1404620"/>
+                          <a:ext cx="3253740" cy="1404620"/>
                         </a:xfrm>
                         <a:prstGeom prst="rect">
                           <a:avLst/>
@@ -466,8 +692,13 @@
                         <w:txbxContent>
                           <w:p>
                             <w:pPr>
+                              <w:jc w:val="center"/>
                               <w:rPr>
                                 <w:rFonts w:ascii="Times New Roman" w:hAnsi="Times New Roman" w:cs="Times New Roman"/>
+                                <w:b/>
+                                <w:bCs/>
+                                <w:i/>
+                                <w:iCs/>
                                 <w:sz w:val="26"/>
                                 <w:szCs w:val="26"/>
                               </w:rPr>
@@ -475,26 +706,14 @@
                             <w:r>
                               <w:rPr>
                                 <w:rFonts w:ascii="Times New Roman" w:hAnsi="Times New Roman" w:cs="Times New Roman"/>
+                                <w:b/>
+                                <w:bCs/>
+                                <w:i/>
+                                <w:iCs/>
                                 <w:sz w:val="26"/>
                                 <w:szCs w:val="26"/>
                               </w:rPr>
-                              <w:t>202</w:t>
-                            </w:r>
-                            <w:r>
-                              <w:rPr>
-                                <w:rFonts w:ascii="Times New Roman" w:hAnsi="Times New Roman" w:cs="Times New Roman"/>
-                                <w:sz w:val="26"/>
-                                <w:szCs w:val="26"/>
-                              </w:rPr>
-                              <w:t>6</w:t>
-                            </w:r>
-                            <w:r>
-                              <w:rPr>
-                                <w:rFonts w:ascii="Times New Roman" w:hAnsi="Times New Roman" w:cs="Times New Roman"/>
-                                <w:sz w:val="26"/>
-                                <w:szCs w:val="26"/>
-                              </w:rPr>
-                              <w:t>, TPHCM</w:t>
+                              <w:t>Thành phố Hồ Chí Minh, tháng 1 năm 2026</w:t>
                             </w:r>
                           </w:p>
                         </w:txbxContent>
@@ -520,13 +739,18 @@
                 <v:stroke joinstyle="miter"/>
                 <v:path gradientshapeok="t" o:connecttype="rect"/>
               </v:shapetype>
-              <v:shape id="Text Box 2" o:spid="_x0000_s1026" type="#_x0000_t202" style="position:absolute;margin-left:188.4pt;margin-top:131.3pt;width:95.4pt;height:110.6pt;z-index:251660288;visibility:visible;mso-wrap-style:square;mso-width-percent:0;mso-height-percent:200;mso-wrap-distance-left:9pt;mso-wrap-distance-top:3.6pt;mso-wrap-distance-right:9pt;mso-wrap-distance-bottom:3.6pt;mso-position-horizontal:absolute;mso-position-horizontal-relative:text;mso-position-vertical:absolute;mso-position-vertical-relative:text;mso-width-percent:0;mso-height-percent:200;mso-width-relative:margin;mso-height-relative:margin;v-text-anchor:top" o:gfxdata="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">
+              <v:shape id="Text Box 2" o:spid="_x0000_s1026" type="#_x0000_t202" style="position:absolute;margin-left:110.4pt;margin-top:59.6pt;width:256.2pt;height:110.6pt;z-index:251660288;visibility:visible;mso-wrap-style:square;mso-width-percent:0;mso-height-percent:200;mso-wrap-distance-left:9pt;mso-wrap-distance-top:3.6pt;mso-wrap-distance-right:9pt;mso-wrap-distance-bottom:3.6pt;mso-position-horizontal:absolute;mso-position-horizontal-relative:text;mso-position-vertical:absolute;mso-position-vertical-relative:text;mso-width-percent:0;mso-height-percent:200;mso-width-relative:margin;mso-height-relative:margin;v-text-anchor:top" o:gfxdata="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">
                 <v:textbox style="mso-fit-shape-to-text:t">
                   <w:txbxContent>
                     <w:p>
                       <w:pPr>
+                        <w:jc w:val="center"/>
                         <w:rPr>
                           <w:rFonts w:ascii="Times New Roman" w:hAnsi="Times New Roman" w:cs="Times New Roman"/>
+                          <w:b/>
+                          <w:bCs/>
+                          <w:i/>
+                          <w:iCs/>
                           <w:sz w:val="26"/>
                           <w:szCs w:val="26"/>
                         </w:rPr>
@@ -534,26 +758,14 @@
                       <w:r>
                         <w:rPr>
                           <w:rFonts w:ascii="Times New Roman" w:hAnsi="Times New Roman" w:cs="Times New Roman"/>
+                          <w:b/>
+                          <w:bCs/>
+                          <w:i/>
+                          <w:iCs/>
                           <w:sz w:val="26"/>
                           <w:szCs w:val="26"/>
                         </w:rPr>
-                        <w:t>202</w:t>
-                      </w:r>
-                      <w:r>
-                        <w:rPr>
-                          <w:rFonts w:ascii="Times New Roman" w:hAnsi="Times New Roman" w:cs="Times New Roman"/>
-                          <w:sz w:val="26"/>
-                          <w:szCs w:val="26"/>
-                        </w:rPr>
-                        <w:t>6</w:t>
-                      </w:r>
-                      <w:r>
-                        <w:rPr>
-                          <w:rFonts w:ascii="Times New Roman" w:hAnsi="Times New Roman" w:cs="Times New Roman"/>
-                          <w:sz w:val="26"/>
-                          <w:szCs w:val="26"/>
-                        </w:rPr>
-                        <w:t>, TPHCM</w:t>
+                        <w:t>Thành phố Hồ Chí Minh, tháng 1 năm 2026</w:t>
                       </w:r>
                     </w:p>
                   </w:txbxContent>
@@ -564,123 +776,6 @@
           </mc:Fallback>
         </mc:AlternateContent>
       </w:r>
-      <w:r>
-        <w:rPr>
-          <w:rFonts w:ascii="Times New Roman" w:eastAsia="Roboto" w:hAnsi="Times New Roman" w:cs="Times New Roman"/>
-          <w:sz w:val="26"/>
-          <w:szCs w:val="26"/>
-          <w:lang w:val="en-US"/>
-        </w:rPr>
-        <w:t>MSSV: 3122411258</w:t>
-      </w:r>
-    </w:p>
-    <w:p>
-      <w:pPr>
-        <w:spacing w:line="360" w:lineRule="auto"/>
-        <w:rPr>
-          <w:rFonts w:ascii="Times New Roman" w:eastAsia="Roboto" w:hAnsi="Times New Roman" w:cs="Times New Roman"/>
-          <w:sz w:val="26"/>
-          <w:szCs w:val="26"/>
-          <w:lang w:val="en-US"/>
-        </w:rPr>
-      </w:pPr>
-      <w:r>
-        <w:rPr>
-          <w:rFonts w:ascii="Times New Roman" w:eastAsia="Roboto" w:hAnsi="Times New Roman" w:cs="Times New Roman"/>
-          <w:sz w:val="26"/>
-          <w:szCs w:val="26"/>
-          <w:lang w:val="en-US"/>
-        </w:rPr>
-        <w:t>Họ và tên sinh viên: Đỗ Tuấn Anh</w:t>
-      </w:r>
-    </w:p>
-    <w:p>
-      <w:pPr>
-        <w:tabs>
-          <w:tab w:val="left" w:pos="1476"/>
-        </w:tabs>
-        <w:spacing w:line="360" w:lineRule="auto"/>
-        <w:rPr>
-          <w:rFonts w:ascii="Times New Roman" w:eastAsia="Roboto" w:hAnsi="Times New Roman" w:cs="Times New Roman"/>
-          <w:sz w:val="26"/>
-          <w:szCs w:val="26"/>
-          <w:lang w:val="en-US"/>
-        </w:rPr>
-      </w:pPr>
-      <w:r>
-        <w:rPr>
-          <w:rFonts w:ascii="Times New Roman" w:eastAsia="Roboto" w:hAnsi="Times New Roman" w:cs="Times New Roman"/>
-          <w:sz w:val="26"/>
-          <w:szCs w:val="26"/>
-          <w:lang w:val="en-US"/>
-        </w:rPr>
-        <w:t>MSSV: 3122411004</w:t>
-      </w:r>
-    </w:p>
-    <w:p>
-      <w:pPr>
-        <w:tabs>
-          <w:tab w:val="left" w:pos="1476"/>
-        </w:tabs>
-        <w:spacing w:line="360" w:lineRule="auto"/>
-        <w:rPr>
-          <w:rFonts w:ascii="Times New Roman" w:eastAsia="Roboto" w:hAnsi="Times New Roman" w:cs="Times New Roman"/>
-          <w:sz w:val="26"/>
-          <w:szCs w:val="26"/>
-          <w:lang w:val="en-US"/>
-        </w:rPr>
-      </w:pPr>
-      <w:r>
-        <w:rPr>
-          <w:rFonts w:ascii="Times New Roman" w:eastAsia="Roboto" w:hAnsi="Times New Roman" w:cs="Times New Roman"/>
-          <w:sz w:val="26"/>
-          <w:szCs w:val="26"/>
-          <w:lang w:val="en-US"/>
-        </w:rPr>
-        <w:t>Họ và tên sinh viên: Phạm Văn Tính</w:t>
-      </w:r>
-    </w:p>
-    <w:p>
-      <w:pPr>
-        <w:tabs>
-          <w:tab w:val="left" w:pos="1476"/>
-        </w:tabs>
-        <w:spacing w:line="360" w:lineRule="auto"/>
-        <w:rPr>
-          <w:rFonts w:ascii="Times New Roman" w:eastAsia="Roboto" w:hAnsi="Times New Roman" w:cs="Times New Roman"/>
-          <w:sz w:val="26"/>
-          <w:szCs w:val="26"/>
-          <w:lang w:val="en-US"/>
-        </w:rPr>
-      </w:pPr>
-      <w:r>
-        <w:rPr>
-          <w:rFonts w:ascii="Times New Roman" w:eastAsia="Roboto" w:hAnsi="Times New Roman" w:cs="Times New Roman"/>
-          <w:sz w:val="26"/>
-          <w:szCs w:val="26"/>
-          <w:lang w:val="en-US"/>
-        </w:rPr>
-        <w:t xml:space="preserve">MSSV: </w:t>
-      </w:r>
-      <w:r>
-        <w:rPr>
-          <w:rFonts w:ascii="Times New Roman" w:eastAsia="Roboto" w:hAnsi="Times New Roman" w:cs="Times New Roman"/>
-          <w:sz w:val="26"/>
-          <w:szCs w:val="26"/>
-        </w:rPr>
-        <w:t>3122411214</w:t>
-      </w:r>
-    </w:p>
-    <w:p>
-      <w:pPr>
-        <w:spacing w:after="160" w:line="360" w:lineRule="auto"/>
-        <w:rPr>
-          <w:rFonts w:ascii="Times New Roman" w:eastAsia="Roboto" w:hAnsi="Times New Roman" w:cs="Times New Roman"/>
-          <w:sz w:val="26"/>
-          <w:szCs w:val="26"/>
-          <w:lang w:val="en-US"/>
-        </w:rPr>
-      </w:pPr>
       <w:r>
         <w:rPr>
           <w:rFonts w:ascii="Times New Roman" w:eastAsia="Roboto" w:hAnsi="Times New Roman" w:cs="Times New Roman"/>

</xml_diff>